<commit_message>
Find the links to videos
</commit_message>
<xml_diff>
--- a/Complete Data Science Roadmap (2023).docx
+++ b/Complete Data Science Roadmap (2023).docx
@@ -147,6 +147,32 @@
         </w:rPr>
         <w:t>Data structures</w:t>
       </w:r>
+      <w:r>
+        <w:rPr>
+          <w:rFonts w:ascii="Cambria Math" w:eastAsia="Times New Roman" w:hAnsi="Cambria Math" w:cs="Times New Roman"/>
+          <w:b/>
+          <w:bCs/>
+          <w:color w:val="000000"/>
+          <w:sz w:val="24"/>
+          <w:szCs w:val="24"/>
+          <w:lang w:eastAsia="en-IN"/>
+        </w:rPr>
+        <w:t xml:space="preserve">: </w:t>
+      </w:r>
+      <w:hyperlink r:id="rId5" w:history="1">
+        <w:r>
+          <w:rPr>
+            <w:rStyle w:val="Hyperlink"/>
+            <w:rFonts w:ascii="Cambria Math" w:eastAsia="Times New Roman" w:hAnsi="Cambria Math" w:cs="Times New Roman"/>
+            <w:b/>
+            <w:bCs/>
+            <w:sz w:val="24"/>
+            <w:szCs w:val="24"/>
+            <w:lang w:eastAsia="en-IN"/>
+          </w:rPr>
+          <w:t>https://www.youtube.com/watch?v=D_ZG3N80ziA</w:t>
+        </w:r>
+      </w:hyperlink>
     </w:p>
     <w:p>
       <w:pPr>
@@ -179,6 +205,32 @@
         </w:rPr>
         <w:t>Pandas</w:t>
       </w:r>
+      <w:r>
+        <w:rPr>
+          <w:rFonts w:ascii="Cambria Math" w:eastAsia="Times New Roman" w:hAnsi="Cambria Math" w:cs="Times New Roman"/>
+          <w:b/>
+          <w:bCs/>
+          <w:color w:val="000000"/>
+          <w:sz w:val="24"/>
+          <w:szCs w:val="24"/>
+          <w:lang w:eastAsia="en-IN"/>
+        </w:rPr>
+        <w:t xml:space="preserve">: </w:t>
+      </w:r>
+      <w:hyperlink r:id="rId6" w:history="1">
+        <w:r>
+          <w:rPr>
+            <w:rStyle w:val="Hyperlink"/>
+            <w:rFonts w:ascii="Cambria Math" w:eastAsia="Times New Roman" w:hAnsi="Cambria Math" w:cs="Times New Roman"/>
+            <w:b/>
+            <w:bCs/>
+            <w:sz w:val="24"/>
+            <w:szCs w:val="24"/>
+            <w:lang w:eastAsia="en-IN"/>
+          </w:rPr>
+          <w:t>https://youtube.com/playlist?list=PL31XenDVPq_n5H4lJzOZUtnPzyZUie51t</w:t>
+        </w:r>
+      </w:hyperlink>
     </w:p>
     <w:p>
       <w:pPr>
@@ -199,7 +251,6 @@
           <w:lang w:eastAsia="en-IN"/>
         </w:rPr>
       </w:pPr>
-      <w:proofErr w:type="spellStart"/>
       <w:r>
         <w:rPr>
           <w:rFonts w:ascii="Cambria Math" w:eastAsia="Times New Roman" w:hAnsi="Cambria Math" w:cs="Times New Roman"/>
@@ -212,7 +263,32 @@
         </w:rPr>
         <w:t>Numpy</w:t>
       </w:r>
-      <w:proofErr w:type="spellEnd"/>
+      <w:r>
+        <w:rPr>
+          <w:rFonts w:ascii="Cambria Math" w:eastAsia="Times New Roman" w:hAnsi="Cambria Math" w:cs="Times New Roman"/>
+          <w:b/>
+          <w:bCs/>
+          <w:color w:val="000000"/>
+          <w:sz w:val="24"/>
+          <w:szCs w:val="24"/>
+          <w:lang w:eastAsia="en-IN"/>
+        </w:rPr>
+        <w:t xml:space="preserve">: </w:t>
+      </w:r>
+      <w:hyperlink r:id="rId7" w:history="1">
+        <w:r>
+          <w:rPr>
+            <w:rStyle w:val="Hyperlink"/>
+            <w:rFonts w:ascii="Cambria Math" w:eastAsia="Times New Roman" w:hAnsi="Cambria Math" w:cs="Times New Roman"/>
+            <w:b/>
+            <w:bCs/>
+            <w:sz w:val="24"/>
+            <w:szCs w:val="24"/>
+            <w:lang w:eastAsia="en-IN"/>
+          </w:rPr>
+          <w:t>https://youtube.com/playlist?list=PL31XenDVPq_l_DVMqdAvbL1R8R5anWwPh</w:t>
+        </w:r>
+      </w:hyperlink>
     </w:p>
     <w:p>
       <w:pPr>
@@ -245,6 +321,32 @@
         </w:rPr>
         <w:t>Matplotlib</w:t>
       </w:r>
+      <w:r>
+        <w:rPr>
+          <w:rFonts w:ascii="Cambria Math" w:eastAsia="Times New Roman" w:hAnsi="Cambria Math" w:cs="Times New Roman"/>
+          <w:b/>
+          <w:bCs/>
+          <w:color w:val="000000"/>
+          <w:sz w:val="24"/>
+          <w:szCs w:val="24"/>
+          <w:lang w:eastAsia="en-IN"/>
+        </w:rPr>
+        <w:t xml:space="preserve">: </w:t>
+      </w:r>
+      <w:hyperlink r:id="rId8" w:history="1">
+        <w:r>
+          <w:rPr>
+            <w:rStyle w:val="Hyperlink"/>
+            <w:rFonts w:ascii="Cambria Math" w:eastAsia="Times New Roman" w:hAnsi="Cambria Math" w:cs="Times New Roman"/>
+            <w:b/>
+            <w:bCs/>
+            <w:sz w:val="24"/>
+            <w:szCs w:val="24"/>
+            <w:lang w:eastAsia="en-IN"/>
+          </w:rPr>
+          <w:t>https://youtu.be/8qAeUe5oY7k</w:t>
+        </w:r>
+      </w:hyperlink>
     </w:p>
     <w:p>
       <w:pPr>
@@ -460,6 +562,52 @@
     </w:p>
     <w:p>
       <w:pPr>
+        <w:numPr>
+          <w:ilvl w:val="1"/>
+          <w:numId w:val="3"/>
+        </w:numPr>
+        <w:spacing w:after="0" w:line="240" w:lineRule="auto"/>
+        <w:ind w:left="2160"/>
+        <w:textAlignment w:val="baseline"/>
+        <w:rPr>
+          <w:rFonts w:ascii="Cambria Math" w:eastAsia="Times New Roman" w:hAnsi="Cambria Math" w:cs="Times New Roman"/>
+          <w:b/>
+          <w:bCs/>
+          <w:color w:val="000000"/>
+          <w:sz w:val="24"/>
+          <w:szCs w:val="24"/>
+          <w:lang w:eastAsia="en-IN"/>
+        </w:rPr>
+      </w:pPr>
+      <w:r>
+        <w:rPr>
+          <w:rFonts w:ascii="Cambria Math" w:eastAsia="Times New Roman" w:hAnsi="Cambria Math" w:cs="Times New Roman"/>
+          <w:b/>
+          <w:bCs/>
+          <w:color w:val="000000"/>
+          <w:sz w:val="24"/>
+          <w:szCs w:val="24"/>
+          <w:lang w:eastAsia="en-IN"/>
+        </w:rPr>
+        <w:t xml:space="preserve">Statistical tests: </w:t>
+      </w:r>
+      <w:hyperlink r:id="rId9" w:history="1">
+        <w:r>
+          <w:rPr>
+            <w:rStyle w:val="Hyperlink"/>
+            <w:rFonts w:ascii="Cambria Math" w:eastAsia="Times New Roman" w:hAnsi="Cambria Math" w:cs="Times New Roman"/>
+            <w:b/>
+            <w:bCs/>
+            <w:sz w:val="24"/>
+            <w:szCs w:val="24"/>
+            <w:lang w:eastAsia="en-IN"/>
+          </w:rPr>
+          <w:t>https://youtu.be/52UlOiLgBas</w:t>
+        </w:r>
+      </w:hyperlink>
+    </w:p>
+    <w:p>
+      <w:pPr>
         <w:spacing w:after="0" w:line="240" w:lineRule="auto"/>
         <w:rPr>
           <w:rFonts w:ascii="Times New Roman" w:eastAsia="Times New Roman" w:hAnsi="Times New Roman" w:cs="Times New Roman"/>
@@ -541,6 +689,32 @@
         </w:rPr>
         <w:t>Distributions</w:t>
       </w:r>
+      <w:r>
+        <w:rPr>
+          <w:rFonts w:ascii="Cambria Math" w:eastAsia="Times New Roman" w:hAnsi="Cambria Math" w:cs="Times New Roman"/>
+          <w:b/>
+          <w:bCs/>
+          <w:color w:val="000000"/>
+          <w:sz w:val="24"/>
+          <w:szCs w:val="24"/>
+          <w:lang w:eastAsia="en-IN"/>
+        </w:rPr>
+        <w:t xml:space="preserve">: </w:t>
+      </w:r>
+      <w:hyperlink r:id="rId10" w:history="1">
+        <w:r>
+          <w:rPr>
+            <w:rStyle w:val="Hyperlink"/>
+            <w:rFonts w:ascii="Cambria Math" w:eastAsia="Times New Roman" w:hAnsi="Cambria Math" w:cs="Times New Roman"/>
+            <w:b/>
+            <w:bCs/>
+            <w:sz w:val="24"/>
+            <w:szCs w:val="24"/>
+            <w:lang w:eastAsia="en-IN"/>
+          </w:rPr>
+          <w:t>https://www.youtube.com/watch?v=XUZcqx1rOSI&amp;t=94s</w:t>
+        </w:r>
+      </w:hyperlink>
     </w:p>
     <w:p>
       <w:pPr>
@@ -637,6 +811,52 @@
         </w:rPr>
         <w:t>KL-divergence</w:t>
       </w:r>
+    </w:p>
+    <w:p>
+      <w:pPr>
+        <w:numPr>
+          <w:ilvl w:val="1"/>
+          <w:numId w:val="4"/>
+        </w:numPr>
+        <w:spacing w:after="0" w:line="240" w:lineRule="auto"/>
+        <w:ind w:left="2160"/>
+        <w:textAlignment w:val="baseline"/>
+        <w:rPr>
+          <w:rFonts w:ascii="Cambria Math" w:eastAsia="Times New Roman" w:hAnsi="Cambria Math" w:cs="Times New Roman"/>
+          <w:b/>
+          <w:bCs/>
+          <w:color w:val="000000"/>
+          <w:sz w:val="24"/>
+          <w:szCs w:val="24"/>
+          <w:lang w:eastAsia="en-IN"/>
+        </w:rPr>
+      </w:pPr>
+      <w:r>
+        <w:rPr>
+          <w:rFonts w:ascii="Cambria Math" w:eastAsia="Times New Roman" w:hAnsi="Cambria Math" w:cs="Times New Roman"/>
+          <w:b/>
+          <w:bCs/>
+          <w:color w:val="000000"/>
+          <w:sz w:val="24"/>
+          <w:szCs w:val="24"/>
+          <w:lang w:eastAsia="en-IN"/>
+        </w:rPr>
+        <w:t xml:space="preserve">Conditional probability: </w:t>
+      </w:r>
+      <w:hyperlink r:id="rId11" w:history="1">
+        <w:r>
+          <w:rPr>
+            <w:rStyle w:val="Hyperlink"/>
+            <w:rFonts w:ascii="Cambria Math" w:eastAsia="Times New Roman" w:hAnsi="Cambria Math" w:cs="Times New Roman"/>
+            <w:b/>
+            <w:bCs/>
+            <w:sz w:val="24"/>
+            <w:szCs w:val="24"/>
+            <w:lang w:eastAsia="en-IN"/>
+          </w:rPr>
+          <w:t>https://www.youtube.com/watch?v=254xt1VJLLo</w:t>
+        </w:r>
+      </w:hyperlink>
     </w:p>
     <w:p>
       <w:pPr>
@@ -849,6 +1069,78 @@
         </w:rPr>
         <w:t>Outliers</w:t>
       </w:r>
+      <w:r>
+        <w:rPr>
+          <w:rFonts w:ascii="Cambria Math" w:eastAsia="Times New Roman" w:hAnsi="Cambria Math" w:cs="Times New Roman"/>
+          <w:b/>
+          <w:bCs/>
+          <w:color w:val="000000"/>
+          <w:sz w:val="24"/>
+          <w:szCs w:val="24"/>
+          <w:lang w:eastAsia="en-IN"/>
+        </w:rPr>
+        <w:t xml:space="preserve">: </w:t>
+      </w:r>
+      <w:hyperlink r:id="rId12" w:history="1">
+        <w:r>
+          <w:rPr>
+            <w:rStyle w:val="Hyperlink"/>
+            <w:rFonts w:ascii="Cambria Math" w:eastAsia="Times New Roman" w:hAnsi="Cambria Math" w:cs="Times New Roman"/>
+            <w:b/>
+            <w:bCs/>
+            <w:sz w:val="24"/>
+            <w:szCs w:val="24"/>
+            <w:lang w:eastAsia="en-IN"/>
+          </w:rPr>
+          <w:t>https://www.youtube.com/watch?v=fed0ApMSfSE&amp;t=1s</w:t>
+        </w:r>
+      </w:hyperlink>
+    </w:p>
+    <w:p>
+      <w:pPr>
+        <w:numPr>
+          <w:ilvl w:val="2"/>
+          <w:numId w:val="5"/>
+        </w:numPr>
+        <w:spacing w:after="0" w:line="240" w:lineRule="auto"/>
+        <w:ind w:left="2880"/>
+        <w:textAlignment w:val="baseline"/>
+        <w:rPr>
+          <w:rFonts w:ascii="Cambria Math" w:eastAsia="Times New Roman" w:hAnsi="Cambria Math" w:cs="Times New Roman"/>
+          <w:b/>
+          <w:bCs/>
+          <w:color w:val="000000"/>
+          <w:sz w:val="24"/>
+          <w:szCs w:val="24"/>
+          <w:lang w:eastAsia="en-IN"/>
+        </w:rPr>
+      </w:pPr>
+      <w:r>
+        <w:rPr>
+          <w:rFonts w:ascii="Cambria Math" w:eastAsia="Times New Roman" w:hAnsi="Cambria Math" w:cs="Times New Roman"/>
+          <w:b/>
+          <w:bCs/>
+          <w:color w:val="000000"/>
+          <w:sz w:val="24"/>
+          <w:szCs w:val="24"/>
+          <w:lang w:eastAsia="en-IN"/>
+        </w:rPr>
+        <w:t xml:space="preserve">Class imbalance: </w:t>
+      </w:r>
+      <w:hyperlink r:id="rId13" w:history="1">
+        <w:r>
+          <w:rPr>
+            <w:rStyle w:val="Hyperlink"/>
+            <w:rFonts w:ascii="Cambria Math" w:eastAsia="Times New Roman" w:hAnsi="Cambria Math" w:cs="Times New Roman"/>
+            <w:b/>
+            <w:bCs/>
+            <w:sz w:val="24"/>
+            <w:szCs w:val="24"/>
+            <w:lang w:eastAsia="en-IN"/>
+          </w:rPr>
+          <w:t>https://www.youtube.com/watch?v=my2NQkBCyDc</w:t>
+        </w:r>
+      </w:hyperlink>
     </w:p>
     <w:p>
       <w:pPr>
@@ -965,6 +1257,32 @@
         </w:rPr>
         <w:t>Linear Regression</w:t>
       </w:r>
+      <w:r>
+        <w:rPr>
+          <w:rFonts w:ascii="Cambria Math" w:eastAsia="Times New Roman" w:hAnsi="Cambria Math" w:cs="Times New Roman"/>
+          <w:b/>
+          <w:bCs/>
+          <w:color w:val="000000"/>
+          <w:sz w:val="24"/>
+          <w:szCs w:val="24"/>
+          <w:lang w:eastAsia="en-IN"/>
+        </w:rPr>
+        <w:t xml:space="preserve">: </w:t>
+      </w:r>
+      <w:hyperlink r:id="rId14" w:history="1">
+        <w:r>
+          <w:rPr>
+            <w:rStyle w:val="Hyperlink"/>
+            <w:rFonts w:ascii="Cambria Math" w:eastAsia="Times New Roman" w:hAnsi="Cambria Math" w:cs="Times New Roman"/>
+            <w:b/>
+            <w:bCs/>
+            <w:sz w:val="24"/>
+            <w:szCs w:val="24"/>
+            <w:lang w:eastAsia="en-IN"/>
+          </w:rPr>
+          <w:t>https://www.youtube.com/watch?v=-uC1ZP61EYg&amp;t=504s</w:t>
+        </w:r>
+      </w:hyperlink>
     </w:p>
     <w:p>
       <w:pPr>
@@ -1029,6 +1347,32 @@
         </w:rPr>
         <w:t>Logistic Regression</w:t>
       </w:r>
+      <w:r>
+        <w:rPr>
+          <w:rFonts w:ascii="Cambria Math" w:eastAsia="Times New Roman" w:hAnsi="Cambria Math" w:cs="Times New Roman"/>
+          <w:b/>
+          <w:bCs/>
+          <w:color w:val="000000"/>
+          <w:sz w:val="24"/>
+          <w:szCs w:val="24"/>
+          <w:lang w:eastAsia="en-IN"/>
+        </w:rPr>
+        <w:t xml:space="preserve">: </w:t>
+      </w:r>
+      <w:hyperlink r:id="rId15" w:history="1">
+        <w:r>
+          <w:rPr>
+            <w:rStyle w:val="Hyperlink"/>
+            <w:rFonts w:ascii="Cambria Math" w:eastAsia="Times New Roman" w:hAnsi="Cambria Math" w:cs="Times New Roman"/>
+            <w:b/>
+            <w:bCs/>
+            <w:sz w:val="24"/>
+            <w:szCs w:val="24"/>
+            <w:lang w:eastAsia="en-IN"/>
+          </w:rPr>
+          <w:t>https://www.youtube.com/watch?v=N6l46rYSCpM</w:t>
+        </w:r>
+      </w:hyperlink>
     </w:p>
     <w:p>
       <w:pPr>
@@ -1059,8 +1403,48 @@
           <w:szCs w:val="24"/>
           <w:lang w:eastAsia="en-IN"/>
         </w:rPr>
-        <w:t>K-nn</w:t>
-      </w:r>
+        <w:t>K-</w:t>
+      </w:r>
+      <w:proofErr w:type="spellStart"/>
+      <w:r>
+        <w:rPr>
+          <w:rFonts w:ascii="Cambria Math" w:eastAsia="Times New Roman" w:hAnsi="Cambria Math" w:cs="Times New Roman"/>
+          <w:b/>
+          <w:bCs/>
+          <w:color w:val="000000"/>
+          <w:sz w:val="24"/>
+          <w:szCs w:val="24"/>
+          <w:lang w:eastAsia="en-IN"/>
+        </w:rPr>
+        <w:t>nn</w:t>
+      </w:r>
+      <w:proofErr w:type="spellEnd"/>
+      <w:r>
+        <w:rPr>
+          <w:rFonts w:ascii="Cambria Math" w:eastAsia="Times New Roman" w:hAnsi="Cambria Math" w:cs="Times New Roman"/>
+          <w:b/>
+          <w:bCs/>
+          <w:color w:val="000000"/>
+          <w:sz w:val="24"/>
+          <w:szCs w:val="24"/>
+          <w:lang w:eastAsia="en-IN"/>
+        </w:rPr>
+        <w:t xml:space="preserve">: </w:t>
+      </w:r>
+      <w:hyperlink r:id="rId16" w:history="1">
+        <w:r>
+          <w:rPr>
+            <w:rStyle w:val="Hyperlink"/>
+            <w:rFonts w:ascii="Cambria Math" w:eastAsia="Times New Roman" w:hAnsi="Cambria Math" w:cs="Times New Roman"/>
+            <w:b/>
+            <w:bCs/>
+            <w:sz w:val="24"/>
+            <w:szCs w:val="24"/>
+            <w:lang w:eastAsia="en-IN"/>
+          </w:rPr>
+          <w:t>https://www.youtube.com/watch?v=cY6NFyLghzM&amp;t=310s</w:t>
+        </w:r>
+      </w:hyperlink>
     </w:p>
     <w:p>
       <w:pPr>
@@ -1093,6 +1477,32 @@
         </w:rPr>
         <w:t>Decision Tree</w:t>
       </w:r>
+      <w:r>
+        <w:rPr>
+          <w:rFonts w:ascii="Cambria Math" w:eastAsia="Times New Roman" w:hAnsi="Cambria Math" w:cs="Times New Roman"/>
+          <w:b/>
+          <w:bCs/>
+          <w:color w:val="000000"/>
+          <w:sz w:val="24"/>
+          <w:szCs w:val="24"/>
+          <w:lang w:eastAsia="en-IN"/>
+        </w:rPr>
+        <w:t xml:space="preserve">: </w:t>
+      </w:r>
+      <w:hyperlink r:id="rId17" w:history="1">
+        <w:r>
+          <w:rPr>
+            <w:rStyle w:val="Hyperlink"/>
+            <w:rFonts w:ascii="Cambria Math" w:eastAsia="Times New Roman" w:hAnsi="Cambria Math" w:cs="Times New Roman"/>
+            <w:b/>
+            <w:bCs/>
+            <w:sz w:val="24"/>
+            <w:szCs w:val="24"/>
+            <w:lang w:eastAsia="en-IN"/>
+          </w:rPr>
+          <w:t>https://www.youtube.com/watch?v=wsH55R5dJCY&amp;t=1s</w:t>
+        </w:r>
+      </w:hyperlink>
     </w:p>
     <w:p>
       <w:pPr>
@@ -1125,6 +1535,32 @@
         </w:rPr>
         <w:t>SVM</w:t>
       </w:r>
+      <w:r>
+        <w:rPr>
+          <w:rFonts w:ascii="Cambria Math" w:eastAsia="Times New Roman" w:hAnsi="Cambria Math" w:cs="Times New Roman"/>
+          <w:b/>
+          <w:bCs/>
+          <w:color w:val="000000"/>
+          <w:sz w:val="24"/>
+          <w:szCs w:val="24"/>
+          <w:lang w:eastAsia="en-IN"/>
+        </w:rPr>
+        <w:t xml:space="preserve">: </w:t>
+      </w:r>
+      <w:hyperlink r:id="rId18" w:history="1">
+        <w:r>
+          <w:rPr>
+            <w:rStyle w:val="Hyperlink"/>
+            <w:rFonts w:ascii="Cambria Math" w:eastAsia="Times New Roman" w:hAnsi="Cambria Math" w:cs="Times New Roman"/>
+            <w:b/>
+            <w:bCs/>
+            <w:sz w:val="24"/>
+            <w:szCs w:val="24"/>
+            <w:lang w:eastAsia="en-IN"/>
+          </w:rPr>
+          <w:t>https://www.youtube.com/watch?v=KlrDOh2WobU&amp;t=332s</w:t>
+        </w:r>
+      </w:hyperlink>
     </w:p>
     <w:p>
       <w:pPr>
@@ -1157,6 +1593,32 @@
         </w:rPr>
         <w:t>Naive Bayes</w:t>
       </w:r>
+      <w:r>
+        <w:rPr>
+          <w:rFonts w:ascii="Cambria Math" w:eastAsia="Times New Roman" w:hAnsi="Cambria Math" w:cs="Times New Roman"/>
+          <w:b/>
+          <w:bCs/>
+          <w:color w:val="000000"/>
+          <w:sz w:val="24"/>
+          <w:szCs w:val="24"/>
+          <w:lang w:eastAsia="en-IN"/>
+        </w:rPr>
+        <w:t xml:space="preserve">: </w:t>
+      </w:r>
+      <w:hyperlink r:id="rId19" w:history="1">
+        <w:r>
+          <w:rPr>
+            <w:rStyle w:val="Hyperlink"/>
+            <w:rFonts w:ascii="Cambria Math" w:eastAsia="Times New Roman" w:hAnsi="Cambria Math" w:cs="Times New Roman"/>
+            <w:b/>
+            <w:bCs/>
+            <w:sz w:val="24"/>
+            <w:szCs w:val="24"/>
+            <w:lang w:eastAsia="en-IN"/>
+          </w:rPr>
+          <w:t>https://www.youtube.com/watch?v=T5x2haAR4rE</w:t>
+        </w:r>
+      </w:hyperlink>
     </w:p>
     <w:p>
       <w:pPr>
@@ -1271,7 +1733,52 @@
           <w:szCs w:val="24"/>
           <w:lang w:eastAsia="en-IN"/>
         </w:rPr>
-        <w:lastRenderedPageBreak/>
+        <w:t xml:space="preserve">Overfitting and Underfitting: </w:t>
+      </w:r>
+      <w:hyperlink r:id="rId20" w:history="1">
+        <w:r>
+          <w:rPr>
+            <w:rStyle w:val="Hyperlink"/>
+            <w:rFonts w:ascii="Cambria Math" w:eastAsia="Times New Roman" w:hAnsi="Cambria Math" w:cs="Times New Roman"/>
+            <w:b/>
+            <w:bCs/>
+            <w:sz w:val="24"/>
+            <w:szCs w:val="24"/>
+            <w:lang w:eastAsia="en-IN"/>
+          </w:rPr>
+          <w:t>https://www.youtube.com/watch?v=zQB7-gFjHgk&amp;t=1s</w:t>
+        </w:r>
+      </w:hyperlink>
+    </w:p>
+    <w:p>
+      <w:pPr>
+        <w:numPr>
+          <w:ilvl w:val="0"/>
+          <w:numId w:val="17"/>
+        </w:numPr>
+        <w:spacing w:before="120" w:after="0" w:line="240" w:lineRule="auto"/>
+        <w:ind w:left="2160"/>
+        <w:textAlignment w:val="baseline"/>
+        <w:rPr>
+          <w:rFonts w:ascii="Cambria Math" w:eastAsia="Times New Roman" w:hAnsi="Cambria Math" w:cs="Times New Roman"/>
+          <w:b/>
+          <w:bCs/>
+          <w:color w:val="000000"/>
+          <w:sz w:val="24"/>
+          <w:szCs w:val="24"/>
+          <w:lang w:eastAsia="en-IN"/>
+        </w:rPr>
+      </w:pPr>
+      <w:r>
+        <w:rPr>
+          <w:rFonts w:ascii="Cambria Math" w:eastAsia="Times New Roman" w:hAnsi="Cambria Math" w:cs="Times New Roman"/>
+          <w:b/>
+          <w:bCs/>
+          <w:color w:val="000000"/>
+          <w:sz w:val="24"/>
+          <w:szCs w:val="24"/>
+          <w:lang w:eastAsia="en-IN"/>
+        </w:rPr>
         <w:t>Regularization</w:t>
       </w:r>
     </w:p>
@@ -1306,6 +1813,32 @@
         </w:rPr>
         <w:t>Dimensionality Reduction</w:t>
       </w:r>
+      <w:r>
+        <w:rPr>
+          <w:rFonts w:ascii="Cambria Math" w:eastAsia="Times New Roman" w:hAnsi="Cambria Math" w:cs="Times New Roman"/>
+          <w:b/>
+          <w:bCs/>
+          <w:color w:val="000000"/>
+          <w:sz w:val="24"/>
+          <w:szCs w:val="24"/>
+          <w:lang w:eastAsia="en-IN"/>
+        </w:rPr>
+        <w:t xml:space="preserve">: </w:t>
+      </w:r>
+      <w:hyperlink r:id="rId21" w:history="1">
+        <w:r>
+          <w:rPr>
+            <w:rStyle w:val="Hyperlink"/>
+            <w:rFonts w:ascii="Cambria Math" w:eastAsia="Times New Roman" w:hAnsi="Cambria Math" w:cs="Times New Roman"/>
+            <w:b/>
+            <w:bCs/>
+            <w:sz w:val="24"/>
+            <w:szCs w:val="24"/>
+            <w:lang w:eastAsia="en-IN"/>
+          </w:rPr>
+          <w:t>https://www.youtube.com/watch?v=NmGXU-4QajE&amp;t=331s</w:t>
+        </w:r>
+      </w:hyperlink>
     </w:p>
     <w:p>
       <w:pPr>
@@ -1336,8 +1869,80 @@
           <w:szCs w:val="24"/>
           <w:lang w:eastAsia="en-IN"/>
         </w:rPr>
+        <w:t xml:space="preserve">Cross validation: </w:t>
+      </w:r>
+      <w:hyperlink r:id="rId22" w:history="1">
+        <w:r>
+          <w:rPr>
+            <w:rStyle w:val="Hyperlink"/>
+            <w:rFonts w:ascii="Cambria Math" w:eastAsia="Times New Roman" w:hAnsi="Cambria Math" w:cs="Times New Roman"/>
+            <w:b/>
+            <w:bCs/>
+            <w:sz w:val="24"/>
+            <w:szCs w:val="24"/>
+            <w:lang w:eastAsia="en-IN"/>
+          </w:rPr>
+          <w:t>https://www.youtube.com/watch?v=SdjMU2iqTG4&amp;t=41s</w:t>
+        </w:r>
+      </w:hyperlink>
+    </w:p>
+    <w:p>
+      <w:pPr>
+        <w:numPr>
+          <w:ilvl w:val="0"/>
+          <w:numId w:val="19"/>
+        </w:numPr>
+        <w:spacing w:after="0" w:line="240" w:lineRule="auto"/>
+        <w:ind w:left="2160"/>
+        <w:textAlignment w:val="baseline"/>
+        <w:rPr>
+          <w:rFonts w:ascii="Cambria Math" w:eastAsia="Times New Roman" w:hAnsi="Cambria Math" w:cs="Times New Roman"/>
+          <w:b/>
+          <w:bCs/>
+          <w:color w:val="000000"/>
+          <w:sz w:val="24"/>
+          <w:szCs w:val="24"/>
+          <w:lang w:eastAsia="en-IN"/>
+        </w:rPr>
+      </w:pPr>
+      <w:r>
+        <w:rPr>
+          <w:rFonts w:ascii="Cambria Math" w:eastAsia="Times New Roman" w:hAnsi="Cambria Math" w:cs="Times New Roman"/>
+          <w:b/>
+          <w:bCs/>
+          <w:color w:val="000000"/>
+          <w:sz w:val="24"/>
+          <w:szCs w:val="24"/>
+          <w:lang w:eastAsia="en-IN"/>
+        </w:rPr>
         <w:t>Loss &amp; metrics</w:t>
       </w:r>
+      <w:r>
+        <w:rPr>
+          <w:rFonts w:ascii="Cambria Math" w:eastAsia="Times New Roman" w:hAnsi="Cambria Math" w:cs="Times New Roman"/>
+          <w:b/>
+          <w:bCs/>
+          <w:color w:val="000000"/>
+          <w:sz w:val="24"/>
+          <w:szCs w:val="24"/>
+          <w:lang w:eastAsia="en-IN"/>
+        </w:rPr>
+        <w:t xml:space="preserve">: </w:t>
+      </w:r>
+      <w:hyperlink r:id="rId23" w:history="1">
+        <w:r>
+          <w:rPr>
+            <w:rStyle w:val="Hyperlink"/>
+            <w:rFonts w:ascii="Cambria Math" w:eastAsia="Times New Roman" w:hAnsi="Cambria Math" w:cs="Times New Roman"/>
+            <w:b/>
+            <w:bCs/>
+            <w:sz w:val="24"/>
+            <w:szCs w:val="24"/>
+            <w:lang w:eastAsia="en-IN"/>
+          </w:rPr>
+          <w:t>https://www.youtube.com/watch?v=AgHXr2CDjNo&amp;t=2s</w:t>
+        </w:r>
+      </w:hyperlink>
     </w:p>
     <w:p>
       <w:pPr>
@@ -1538,100 +2143,7 @@
         </w:rPr>
         <w:t>Interview Preparation</w:t>
       </w:r>
-    </w:p>
-    <w:p>
-      <w:pPr>
-        <w:numPr>
-          <w:ilvl w:val="1"/>
-          <w:numId w:val="24"/>
-        </w:numPr>
-        <w:spacing w:after="0" w:line="240" w:lineRule="auto"/>
-        <w:ind w:left="2160"/>
-        <w:textAlignment w:val="baseline"/>
-        <w:rPr>
-          <w:rFonts w:ascii="Cambria Math" w:eastAsia="Times New Roman" w:hAnsi="Cambria Math" w:cs="Times New Roman"/>
-          <w:b/>
-          <w:bCs/>
-          <w:color w:val="000000"/>
-          <w:sz w:val="24"/>
-          <w:szCs w:val="24"/>
-          <w:lang w:eastAsia="en-IN"/>
-        </w:rPr>
-      </w:pPr>
-      <w:r>
-        <w:rPr>
-          <w:rFonts w:ascii="Cambria Math" w:eastAsia="Times New Roman" w:hAnsi="Cambria Math" w:cs="Times New Roman"/>
-          <w:b/>
-          <w:bCs/>
-          <w:color w:val="000000"/>
-          <w:sz w:val="24"/>
-          <w:szCs w:val="24"/>
-          <w:lang w:eastAsia="en-IN"/>
-        </w:rPr>
-        <w:t>Multiple choice questions</w:t>
-      </w:r>
-    </w:p>
-    <w:p>
-      <w:pPr>
-        <w:numPr>
-          <w:ilvl w:val="1"/>
-          <w:numId w:val="24"/>
-        </w:numPr>
-        <w:spacing w:after="0" w:line="240" w:lineRule="auto"/>
-        <w:ind w:left="2160"/>
-        <w:textAlignment w:val="baseline"/>
-        <w:rPr>
-          <w:rFonts w:ascii="Cambria Math" w:eastAsia="Times New Roman" w:hAnsi="Cambria Math" w:cs="Times New Roman"/>
-          <w:b/>
-          <w:bCs/>
-          <w:color w:val="000000"/>
-          <w:sz w:val="24"/>
-          <w:szCs w:val="24"/>
-          <w:lang w:eastAsia="en-IN"/>
-        </w:rPr>
-      </w:pPr>
-      <w:r>
-        <w:rPr>
-          <w:rFonts w:ascii="Cambria Math" w:eastAsia="Times New Roman" w:hAnsi="Cambria Math" w:cs="Times New Roman"/>
-          <w:b/>
-          <w:bCs/>
-          <w:color w:val="000000"/>
-          <w:sz w:val="24"/>
-          <w:szCs w:val="24"/>
-          <w:lang w:eastAsia="en-IN"/>
-        </w:rPr>
-        <w:t>Scenario based questions</w:t>
-      </w:r>
-    </w:p>
-    <w:p>
-      <w:pPr>
-        <w:spacing w:after="0" w:line="240" w:lineRule="auto"/>
-        <w:rPr>
-          <w:rFonts w:ascii="Times New Roman" w:eastAsia="Times New Roman" w:hAnsi="Times New Roman" w:cs="Times New Roman"/>
-          <w:sz w:val="24"/>
-          <w:szCs w:val="24"/>
-          <w:lang w:eastAsia="en-IN"/>
-        </w:rPr>
-      </w:pPr>
-      <w:r>
-        <w:rPr>
-          <w:rFonts w:ascii="Times New Roman" w:eastAsia="Times New Roman" w:hAnsi="Times New Roman" w:cs="Times New Roman"/>
-          <w:sz w:val="24"/>
-          <w:szCs w:val="24"/>
-          <w:lang w:eastAsia="en-IN"/>
-        </w:rPr>
-        <w:br/>
-      </w:r>
-    </w:p>
-    <w:p>
-      <w:pPr>
-        <w:numPr>
-          <w:ilvl w:val="0"/>
-          <w:numId w:val="25"/>
-        </w:numPr>
-        <w:spacing w:before="120" w:after="0" w:line="240" w:lineRule="auto"/>
-        <w:ind w:left="1440"/>
-        <w:textAlignment w:val="baseline"/>
+      <w:r>
         <w:rPr>
           <w:rFonts w:ascii="Arial" w:eastAsia="Times New Roman" w:hAnsi="Arial" w:cs="Arial"/>
           <w:b/>
@@ -1641,8 +2153,194 @@
           <w:szCs w:val="26"/>
           <w:lang w:eastAsia="en-IN"/>
         </w:rPr>
-      </w:pPr>
-      <w:r>
+        <w:t xml:space="preserve">: </w:t>
+      </w:r>
+    </w:p>
+    <w:p>
+      <w:pPr>
+        <w:numPr>
+          <w:ilvl w:val="1"/>
+          <w:numId w:val="24"/>
+        </w:numPr>
+        <w:spacing w:after="0" w:line="240" w:lineRule="auto"/>
+        <w:ind w:left="2160"/>
+        <w:textAlignment w:val="baseline"/>
+        <w:rPr>
+          <w:rFonts w:ascii="Cambria Math" w:eastAsia="Times New Roman" w:hAnsi="Cambria Math" w:cs="Times New Roman"/>
+          <w:b/>
+          <w:bCs/>
+          <w:color w:val="000000"/>
+          <w:sz w:val="24"/>
+          <w:szCs w:val="24"/>
+          <w:lang w:eastAsia="en-IN"/>
+        </w:rPr>
+      </w:pPr>
+      <w:r>
+        <w:rPr>
+          <w:rFonts w:ascii="Cambria Math" w:eastAsia="Times New Roman" w:hAnsi="Cambria Math" w:cs="Times New Roman"/>
+          <w:b/>
+          <w:bCs/>
+          <w:color w:val="000000"/>
+          <w:sz w:val="24"/>
+          <w:szCs w:val="24"/>
+          <w:lang w:eastAsia="en-IN"/>
+        </w:rPr>
+        <w:t xml:space="preserve">Soft skills: </w:t>
+      </w:r>
+      <w:hyperlink r:id="rId24" w:history="1">
+        <w:r>
+          <w:rPr>
+            <w:rStyle w:val="Hyperlink"/>
+            <w:rFonts w:ascii="Cambria Math" w:eastAsia="Times New Roman" w:hAnsi="Cambria Math" w:cs="Times New Roman"/>
+            <w:b/>
+            <w:bCs/>
+            <w:sz w:val="24"/>
+            <w:szCs w:val="24"/>
+            <w:lang w:eastAsia="en-IN"/>
+          </w:rPr>
+          <w:t>https://youtu.be/Hp9zvuV2-o8</w:t>
+        </w:r>
+      </w:hyperlink>
+    </w:p>
+    <w:p>
+      <w:pPr>
+        <w:numPr>
+          <w:ilvl w:val="1"/>
+          <w:numId w:val="24"/>
+        </w:numPr>
+        <w:spacing w:after="0" w:line="240" w:lineRule="auto"/>
+        <w:ind w:left="2160"/>
+        <w:textAlignment w:val="baseline"/>
+        <w:rPr>
+          <w:rFonts w:ascii="Cambria Math" w:eastAsia="Times New Roman" w:hAnsi="Cambria Math" w:cs="Times New Roman"/>
+          <w:b/>
+          <w:bCs/>
+          <w:color w:val="000000"/>
+          <w:sz w:val="24"/>
+          <w:szCs w:val="24"/>
+          <w:lang w:eastAsia="en-IN"/>
+        </w:rPr>
+      </w:pPr>
+      <w:r>
+        <w:rPr>
+          <w:rFonts w:ascii="Cambria Math" w:eastAsia="Times New Roman" w:hAnsi="Cambria Math" w:cs="Times New Roman"/>
+          <w:b/>
+          <w:bCs/>
+          <w:color w:val="000000"/>
+          <w:sz w:val="24"/>
+          <w:szCs w:val="24"/>
+          <w:lang w:eastAsia="en-IN"/>
+        </w:rPr>
+        <w:t>Multiple choice questions</w:t>
+      </w:r>
+    </w:p>
+    <w:p>
+      <w:pPr>
+        <w:numPr>
+          <w:ilvl w:val="1"/>
+          <w:numId w:val="24"/>
+        </w:numPr>
+        <w:spacing w:after="0" w:line="240" w:lineRule="auto"/>
+        <w:ind w:left="2160"/>
+        <w:textAlignment w:val="baseline"/>
+        <w:rPr>
+          <w:rFonts w:ascii="Cambria Math" w:eastAsia="Times New Roman" w:hAnsi="Cambria Math" w:cs="Times New Roman"/>
+          <w:b/>
+          <w:bCs/>
+          <w:color w:val="000000"/>
+          <w:sz w:val="24"/>
+          <w:szCs w:val="24"/>
+          <w:lang w:eastAsia="en-IN"/>
+        </w:rPr>
+      </w:pPr>
+      <w:r>
+        <w:rPr>
+          <w:rFonts w:ascii="Cambria Math" w:eastAsia="Times New Roman" w:hAnsi="Cambria Math" w:cs="Times New Roman"/>
+          <w:b/>
+          <w:bCs/>
+          <w:color w:val="000000"/>
+          <w:sz w:val="24"/>
+          <w:szCs w:val="24"/>
+          <w:lang w:eastAsia="en-IN"/>
+        </w:rPr>
+        <w:t>Scenario based questions</w:t>
+      </w:r>
+    </w:p>
+    <w:p>
+      <w:pPr>
+        <w:numPr>
+          <w:ilvl w:val="1"/>
+          <w:numId w:val="24"/>
+        </w:numPr>
+        <w:spacing w:after="0" w:line="240" w:lineRule="auto"/>
+        <w:ind w:left="2160"/>
+        <w:textAlignment w:val="baseline"/>
+        <w:rPr>
+          <w:rFonts w:ascii="Cambria Math" w:eastAsia="Times New Roman" w:hAnsi="Cambria Math" w:cs="Times New Roman"/>
+          <w:b/>
+          <w:bCs/>
+          <w:color w:val="000000"/>
+          <w:sz w:val="24"/>
+          <w:szCs w:val="24"/>
+          <w:lang w:eastAsia="en-IN"/>
+        </w:rPr>
+      </w:pPr>
+      <w:r>
+        <w:rPr>
+          <w:rFonts w:ascii="Cambria Math" w:eastAsia="Times New Roman" w:hAnsi="Cambria Math" w:cs="Times New Roman"/>
+          <w:b/>
+          <w:bCs/>
+          <w:color w:val="000000"/>
+          <w:sz w:val="24"/>
+          <w:szCs w:val="24"/>
+          <w:lang w:eastAsia="en-IN"/>
+        </w:rPr>
+        <w:t xml:space="preserve">Industrial exposure: </w:t>
+      </w:r>
+      <w:hyperlink r:id="rId25" w:history="1">
+        <w:r>
+          <w:rPr>
+            <w:rStyle w:val="Hyperlink"/>
+            <w:rFonts w:ascii="Cambria Math" w:eastAsia="Times New Roman" w:hAnsi="Cambria Math" w:cs="Times New Roman"/>
+            <w:b/>
+            <w:bCs/>
+            <w:sz w:val="24"/>
+            <w:szCs w:val="24"/>
+            <w:lang w:eastAsia="en-IN"/>
+          </w:rPr>
+          <w:t>https://www.youtube.com/watch?v=YbshjBO0DGU&amp;t=576s</w:t>
+        </w:r>
+      </w:hyperlink>
+    </w:p>
+    <w:p>
+      <w:pPr>
+        <w:spacing w:after="0" w:line="240" w:lineRule="auto"/>
+        <w:rPr>
+          <w:rFonts w:ascii="Times New Roman" w:eastAsia="Times New Roman" w:hAnsi="Times New Roman" w:cs="Times New Roman"/>
+          <w:sz w:val="24"/>
+          <w:szCs w:val="24"/>
+          <w:lang w:eastAsia="en-IN"/>
+        </w:rPr>
+      </w:pPr>
+      <w:r>
+        <w:rPr>
+          <w:rFonts w:ascii="Times New Roman" w:eastAsia="Times New Roman" w:hAnsi="Times New Roman" w:cs="Times New Roman"/>
+          <w:sz w:val="24"/>
+          <w:szCs w:val="24"/>
+          <w:lang w:eastAsia="en-IN"/>
+        </w:rPr>
+        <w:br/>
+      </w:r>
+    </w:p>
+    <w:p>
+      <w:pPr>
+        <w:numPr>
+          <w:ilvl w:val="0"/>
+          <w:numId w:val="25"/>
+        </w:numPr>
+        <w:spacing w:before="120" w:after="0" w:line="240" w:lineRule="auto"/>
+        <w:ind w:left="1440"/>
+        <w:textAlignment w:val="baseline"/>
         <w:rPr>
           <w:rFonts w:ascii="Arial" w:eastAsia="Times New Roman" w:hAnsi="Arial" w:cs="Arial"/>
           <w:b/>
@@ -1652,6 +2350,17 @@
           <w:szCs w:val="26"/>
           <w:lang w:eastAsia="en-IN"/>
         </w:rPr>
+      </w:pPr>
+      <w:r>
+        <w:rPr>
+          <w:rFonts w:ascii="Arial" w:eastAsia="Times New Roman" w:hAnsi="Arial" w:cs="Arial"/>
+          <w:b/>
+          <w:bCs/>
+          <w:color w:val="4C1130"/>
+          <w:sz w:val="26"/>
+          <w:szCs w:val="26"/>
+          <w:lang w:eastAsia="en-IN"/>
+        </w:rPr>
         <w:t>Solving use cases</w:t>
       </w:r>
     </w:p>
@@ -2041,6 +2750,32 @@
         </w:rPr>
         <w:t>SVD</w:t>
       </w:r>
+      <w:r>
+        <w:rPr>
+          <w:rFonts w:ascii="Cambria Math" w:eastAsia="Times New Roman" w:hAnsi="Cambria Math" w:cs="Times New Roman"/>
+          <w:b/>
+          <w:bCs/>
+          <w:color w:val="000000"/>
+          <w:sz w:val="24"/>
+          <w:szCs w:val="24"/>
+          <w:lang w:eastAsia="en-IN"/>
+        </w:rPr>
+        <w:t xml:space="preserve">: </w:t>
+      </w:r>
+      <w:hyperlink r:id="rId26" w:history="1">
+        <w:r>
+          <w:rPr>
+            <w:rStyle w:val="Hyperlink"/>
+            <w:rFonts w:ascii="Cambria Math" w:eastAsia="Times New Roman" w:hAnsi="Cambria Math" w:cs="Times New Roman"/>
+            <w:b/>
+            <w:bCs/>
+            <w:sz w:val="24"/>
+            <w:szCs w:val="24"/>
+            <w:lang w:eastAsia="en-IN"/>
+          </w:rPr>
+          <w:t>https://www.youtube.com/watch?v=iWw3QxhgDoo&amp;t=37s</w:t>
+        </w:r>
+      </w:hyperlink>
     </w:p>
     <w:p>
       <w:pPr>
@@ -2463,7 +3198,6 @@
           <w:szCs w:val="24"/>
           <w:lang w:eastAsia="en-IN"/>
         </w:rPr>
-        <w:lastRenderedPageBreak/>
         <w:t>Understanding popular applications</w:t>
       </w:r>
     </w:p>
@@ -2879,8 +3613,22 @@
           <w:szCs w:val="24"/>
           <w:lang w:eastAsia="en-IN"/>
         </w:rPr>
-        <w:t>Docker</w:t>
-      </w:r>
+        <w:t xml:space="preserve">Data leakage: </w:t>
+      </w:r>
+      <w:hyperlink r:id="rId27" w:history="1">
+        <w:r>
+          <w:rPr>
+            <w:rStyle w:val="Hyperlink"/>
+            <w:rFonts w:ascii="Cambria Math" w:eastAsia="Times New Roman" w:hAnsi="Cambria Math" w:cs="Times New Roman"/>
+            <w:b/>
+            <w:bCs/>
+            <w:sz w:val="24"/>
+            <w:szCs w:val="24"/>
+            <w:lang w:eastAsia="en-IN"/>
+          </w:rPr>
+          <w:t>https://www.youtube.com/watch?v=vtKTTtj_668</w:t>
+        </w:r>
+      </w:hyperlink>
     </w:p>
     <w:p>
       <w:pPr>
@@ -2911,7 +3659,7 @@
           <w:szCs w:val="24"/>
           <w:lang w:eastAsia="en-IN"/>
         </w:rPr>
-        <w:t>Airflow</w:t>
+        <w:t>Docker</w:t>
       </w:r>
     </w:p>
     <w:p>
@@ -2920,6 +3668,38 @@
           <w:ilvl w:val="1"/>
           <w:numId w:val="37"/>
         </w:numPr>
+        <w:spacing w:after="0" w:line="240" w:lineRule="auto"/>
+        <w:ind w:left="2160"/>
+        <w:textAlignment w:val="baseline"/>
+        <w:rPr>
+          <w:rFonts w:ascii="Cambria Math" w:eastAsia="Times New Roman" w:hAnsi="Cambria Math" w:cs="Times New Roman"/>
+          <w:b/>
+          <w:bCs/>
+          <w:color w:val="000000"/>
+          <w:sz w:val="24"/>
+          <w:szCs w:val="24"/>
+          <w:lang w:eastAsia="en-IN"/>
+        </w:rPr>
+      </w:pPr>
+      <w:r>
+        <w:rPr>
+          <w:rFonts w:ascii="Cambria Math" w:eastAsia="Times New Roman" w:hAnsi="Cambria Math" w:cs="Times New Roman"/>
+          <w:b/>
+          <w:bCs/>
+          <w:color w:val="000000"/>
+          <w:sz w:val="24"/>
+          <w:szCs w:val="24"/>
+          <w:lang w:eastAsia="en-IN"/>
+        </w:rPr>
+        <w:t>Airflow</w:t>
+      </w:r>
+    </w:p>
+    <w:p>
+      <w:pPr>
+        <w:numPr>
+          <w:ilvl w:val="1"/>
+          <w:numId w:val="37"/>
+        </w:numPr>
         <w:spacing w:before="120" w:after="0" w:line="240" w:lineRule="auto"/>
         <w:ind w:left="2160"/>
         <w:textAlignment w:val="baseline"/>
@@ -2945,6 +3725,22 @@
         </w:rPr>
         <w:t>Flask and Rest API</w:t>
       </w:r>
+    </w:p>
+    <w:p>
+      <w:pPr>
+        <w:spacing w:before="120" w:after="0" w:line="240" w:lineRule="auto"/>
+        <w:ind w:left="720"/>
+        <w:textAlignment w:val="baseline"/>
+        <w:rPr>
+          <w:rFonts w:ascii="Cambria Math" w:eastAsia="Times New Roman" w:hAnsi="Cambria Math" w:cs="Times New Roman"/>
+          <w:b/>
+          <w:bCs/>
+          <w:color w:val="000000"/>
+          <w:sz w:val="24"/>
+          <w:szCs w:val="24"/>
+          <w:lang w:eastAsia="en-IN"/>
+        </w:rPr>
+      </w:pPr>
     </w:p>
     <w:p/>
     <w:sectPr>
@@ -5546,203 +6342,43 @@
   </w:num>
   <w:num w:numId="7" w16cid:durableId="593710096">
     <w:abstractNumId w:val="5"/>
-    <w:lvlOverride w:ilvl="1">
-      <w:lvl w:ilvl="1">
-        <w:numFmt w:val="bullet"/>
-        <w:lvlText w:val=""/>
-        <w:lvlJc w:val="left"/>
-        <w:pPr>
-          <w:tabs>
-            <w:tab w:val="num" w:pos="1440"/>
-          </w:tabs>
-          <w:ind w:left="1440" w:hanging="360"/>
-        </w:pPr>
-        <w:rPr>
-          <w:rFonts w:ascii="Wingdings" w:hAnsi="Wingdings" w:hint="default"/>
-          <w:sz w:val="20"/>
-        </w:rPr>
-      </w:lvl>
-    </w:lvlOverride>
+    <w:lvlOverride w:ilvl="0"/>
   </w:num>
   <w:num w:numId="8" w16cid:durableId="593710096">
     <w:abstractNumId w:val="5"/>
-    <w:lvlOverride w:ilvl="2">
-      <w:lvl w:ilvl="2">
-        <w:numFmt w:val="bullet"/>
-        <w:lvlText w:val=""/>
-        <w:lvlJc w:val="left"/>
-        <w:pPr>
-          <w:tabs>
-            <w:tab w:val="num" w:pos="2160"/>
-          </w:tabs>
-          <w:ind w:left="2160" w:hanging="360"/>
-        </w:pPr>
-        <w:rPr>
-          <w:rFonts w:ascii="Symbol" w:hAnsi="Symbol" w:hint="default"/>
-          <w:sz w:val="20"/>
-        </w:rPr>
-      </w:lvl>
-    </w:lvlOverride>
+    <w:lvlOverride w:ilvl="0"/>
   </w:num>
   <w:num w:numId="9" w16cid:durableId="593710096">
     <w:abstractNumId w:val="5"/>
-    <w:lvlOverride w:ilvl="1">
-      <w:lvl w:ilvl="1">
-        <w:numFmt w:val="bullet"/>
-        <w:lvlText w:val=""/>
-        <w:lvlJc w:val="left"/>
-        <w:pPr>
-          <w:tabs>
-            <w:tab w:val="num" w:pos="1440"/>
-          </w:tabs>
-          <w:ind w:left="1440" w:hanging="360"/>
-        </w:pPr>
-        <w:rPr>
-          <w:rFonts w:ascii="Wingdings" w:hAnsi="Wingdings" w:hint="default"/>
-          <w:sz w:val="20"/>
-        </w:rPr>
-      </w:lvl>
-    </w:lvlOverride>
+    <w:lvlOverride w:ilvl="0"/>
   </w:num>
   <w:num w:numId="10" w16cid:durableId="593710096">
     <w:abstractNumId w:val="5"/>
-    <w:lvlOverride w:ilvl="2">
-      <w:lvl w:ilvl="2">
-        <w:numFmt w:val="bullet"/>
-        <w:lvlText w:val=""/>
-        <w:lvlJc w:val="left"/>
-        <w:pPr>
-          <w:tabs>
-            <w:tab w:val="num" w:pos="2160"/>
-          </w:tabs>
-          <w:ind w:left="2160" w:hanging="360"/>
-        </w:pPr>
-        <w:rPr>
-          <w:rFonts w:ascii="Symbol" w:hAnsi="Symbol" w:hint="default"/>
-          <w:sz w:val="20"/>
-        </w:rPr>
-      </w:lvl>
-    </w:lvlOverride>
+    <w:lvlOverride w:ilvl="0"/>
   </w:num>
   <w:num w:numId="11" w16cid:durableId="593710096">
     <w:abstractNumId w:val="5"/>
-    <w:lvlOverride w:ilvl="2">
-      <w:lvl w:ilvl="2">
-        <w:numFmt w:val="bullet"/>
-        <w:lvlText w:val=""/>
-        <w:lvlJc w:val="left"/>
-        <w:pPr>
-          <w:tabs>
-            <w:tab w:val="num" w:pos="2160"/>
-          </w:tabs>
-          <w:ind w:left="2160" w:hanging="360"/>
-        </w:pPr>
-        <w:rPr>
-          <w:rFonts w:ascii="Symbol" w:hAnsi="Symbol" w:hint="default"/>
-          <w:sz w:val="20"/>
-        </w:rPr>
-      </w:lvl>
-    </w:lvlOverride>
+    <w:lvlOverride w:ilvl="0"/>
   </w:num>
   <w:num w:numId="12" w16cid:durableId="593710096">
     <w:abstractNumId w:val="5"/>
-    <w:lvlOverride w:ilvl="2">
-      <w:lvl w:ilvl="2">
-        <w:numFmt w:val="bullet"/>
-        <w:lvlText w:val=""/>
-        <w:lvlJc w:val="left"/>
-        <w:pPr>
-          <w:tabs>
-            <w:tab w:val="num" w:pos="2160"/>
-          </w:tabs>
-          <w:ind w:left="2160" w:hanging="360"/>
-        </w:pPr>
-        <w:rPr>
-          <w:rFonts w:ascii="Symbol" w:hAnsi="Symbol" w:hint="default"/>
-          <w:sz w:val="20"/>
-        </w:rPr>
-      </w:lvl>
-    </w:lvlOverride>
+    <w:lvlOverride w:ilvl="0"/>
   </w:num>
   <w:num w:numId="13" w16cid:durableId="593710096">
     <w:abstractNumId w:val="5"/>
-    <w:lvlOverride w:ilvl="2">
-      <w:lvl w:ilvl="2">
-        <w:numFmt w:val="bullet"/>
-        <w:lvlText w:val=""/>
-        <w:lvlJc w:val="left"/>
-        <w:pPr>
-          <w:tabs>
-            <w:tab w:val="num" w:pos="2160"/>
-          </w:tabs>
-          <w:ind w:left="2160" w:hanging="360"/>
-        </w:pPr>
-        <w:rPr>
-          <w:rFonts w:ascii="Symbol" w:hAnsi="Symbol" w:hint="default"/>
-          <w:sz w:val="20"/>
-        </w:rPr>
-      </w:lvl>
-    </w:lvlOverride>
+    <w:lvlOverride w:ilvl="0"/>
   </w:num>
   <w:num w:numId="14" w16cid:durableId="593710096">
     <w:abstractNumId w:val="5"/>
-    <w:lvlOverride w:ilvl="2">
-      <w:lvl w:ilvl="2">
-        <w:numFmt w:val="bullet"/>
-        <w:lvlText w:val=""/>
-        <w:lvlJc w:val="left"/>
-        <w:pPr>
-          <w:tabs>
-            <w:tab w:val="num" w:pos="2160"/>
-          </w:tabs>
-          <w:ind w:left="2160" w:hanging="360"/>
-        </w:pPr>
-        <w:rPr>
-          <w:rFonts w:ascii="Symbol" w:hAnsi="Symbol" w:hint="default"/>
-          <w:sz w:val="20"/>
-        </w:rPr>
-      </w:lvl>
-    </w:lvlOverride>
+    <w:lvlOverride w:ilvl="0"/>
   </w:num>
   <w:num w:numId="15" w16cid:durableId="593710096">
     <w:abstractNumId w:val="5"/>
-    <w:lvlOverride w:ilvl="2">
-      <w:lvl w:ilvl="2">
-        <w:numFmt w:val="bullet"/>
-        <w:lvlText w:val=""/>
-        <w:lvlJc w:val="left"/>
-        <w:pPr>
-          <w:tabs>
-            <w:tab w:val="num" w:pos="2160"/>
-          </w:tabs>
-          <w:ind w:left="2160" w:hanging="360"/>
-        </w:pPr>
-        <w:rPr>
-          <w:rFonts w:ascii="Symbol" w:hAnsi="Symbol" w:hint="default"/>
-          <w:sz w:val="20"/>
-        </w:rPr>
-      </w:lvl>
-    </w:lvlOverride>
+    <w:lvlOverride w:ilvl="0"/>
   </w:num>
   <w:num w:numId="16" w16cid:durableId="593710096">
     <w:abstractNumId w:val="5"/>
-    <w:lvlOverride w:ilvl="2">
-      <w:lvl w:ilvl="2">
-        <w:numFmt w:val="bullet"/>
-        <w:lvlText w:val=""/>
-        <w:lvlJc w:val="left"/>
-        <w:pPr>
-          <w:tabs>
-            <w:tab w:val="num" w:pos="2160"/>
-          </w:tabs>
-          <w:ind w:left="2160" w:hanging="360"/>
-        </w:pPr>
-        <w:rPr>
-          <w:rFonts w:ascii="Symbol" w:hAnsi="Symbol" w:hint="default"/>
-          <w:sz w:val="20"/>
-        </w:rPr>
-      </w:lvl>
-    </w:lvlOverride>
+    <w:lvlOverride w:ilvl="0"/>
   </w:num>
   <w:num w:numId="17" w16cid:durableId="914969696">
     <w:abstractNumId w:val="9"/>
@@ -5826,43 +6462,11 @@
   </w:num>
   <w:num w:numId="21" w16cid:durableId="914969696">
     <w:abstractNumId w:val="9"/>
-    <w:lvlOverride w:ilvl="1">
-      <w:lvl w:ilvl="1">
-        <w:numFmt w:val="bullet"/>
-        <w:lvlText w:val=""/>
-        <w:lvlJc w:val="left"/>
-        <w:pPr>
-          <w:tabs>
-            <w:tab w:val="num" w:pos="1440"/>
-          </w:tabs>
-          <w:ind w:left="1440" w:hanging="360"/>
-        </w:pPr>
-        <w:rPr>
-          <w:rFonts w:ascii="Wingdings" w:hAnsi="Wingdings" w:hint="default"/>
-          <w:sz w:val="20"/>
-        </w:rPr>
-      </w:lvl>
-    </w:lvlOverride>
+    <w:lvlOverride w:ilvl="0"/>
   </w:num>
   <w:num w:numId="22" w16cid:durableId="914969696">
     <w:abstractNumId w:val="9"/>
-    <w:lvlOverride w:ilvl="2">
-      <w:lvl w:ilvl="2">
-        <w:numFmt w:val="bullet"/>
-        <w:lvlText w:val=""/>
-        <w:lvlJc w:val="left"/>
-        <w:pPr>
-          <w:tabs>
-            <w:tab w:val="num" w:pos="2160"/>
-          </w:tabs>
-          <w:ind w:left="2160" w:hanging="360"/>
-        </w:pPr>
-        <w:rPr>
-          <w:rFonts w:ascii="Symbol" w:hAnsi="Symbol" w:hint="default"/>
-          <w:sz w:val="20"/>
-        </w:rPr>
-      </w:lvl>
-    </w:lvlOverride>
+    <w:lvlOverride w:ilvl="0"/>
   </w:num>
   <w:num w:numId="23" w16cid:durableId="1018510174">
     <w:abstractNumId w:val="10"/>
@@ -5958,43 +6562,11 @@
   </w:num>
   <w:num w:numId="31" w16cid:durableId="1342464536">
     <w:abstractNumId w:val="1"/>
-    <w:lvlOverride w:ilvl="1">
-      <w:lvl w:ilvl="1">
-        <w:numFmt w:val="bullet"/>
-        <w:lvlText w:val=""/>
-        <w:lvlJc w:val="left"/>
-        <w:pPr>
-          <w:tabs>
-            <w:tab w:val="num" w:pos="1440"/>
-          </w:tabs>
-          <w:ind w:left="1440" w:hanging="360"/>
-        </w:pPr>
-        <w:rPr>
-          <w:rFonts w:ascii="Wingdings" w:hAnsi="Wingdings" w:hint="default"/>
-          <w:sz w:val="20"/>
-        </w:rPr>
-      </w:lvl>
-    </w:lvlOverride>
+    <w:lvlOverride w:ilvl="0"/>
   </w:num>
   <w:num w:numId="32" w16cid:durableId="1342464536">
     <w:abstractNumId w:val="1"/>
-    <w:lvlOverride w:ilvl="1">
-      <w:lvl w:ilvl="1">
-        <w:numFmt w:val="bullet"/>
-        <w:lvlText w:val=""/>
-        <w:lvlJc w:val="left"/>
-        <w:pPr>
-          <w:tabs>
-            <w:tab w:val="num" w:pos="1440"/>
-          </w:tabs>
-          <w:ind w:left="1440" w:hanging="360"/>
-        </w:pPr>
-        <w:rPr>
-          <w:rFonts w:ascii="Wingdings" w:hAnsi="Wingdings" w:hint="default"/>
-          <w:sz w:val="20"/>
-        </w:rPr>
-      </w:lvl>
-    </w:lvlOverride>
+    <w:lvlOverride w:ilvl="0"/>
   </w:num>
   <w:num w:numId="33" w16cid:durableId="1954358941">
     <w:abstractNumId w:val="14"/>
@@ -6018,43 +6590,11 @@
   </w:num>
   <w:num w:numId="34" w16cid:durableId="1954358941">
     <w:abstractNumId w:val="14"/>
-    <w:lvlOverride w:ilvl="1">
-      <w:lvl w:ilvl="1">
-        <w:numFmt w:val="bullet"/>
-        <w:lvlText w:val=""/>
-        <w:lvlJc w:val="left"/>
-        <w:pPr>
-          <w:tabs>
-            <w:tab w:val="num" w:pos="1440"/>
-          </w:tabs>
-          <w:ind w:left="1440" w:hanging="360"/>
-        </w:pPr>
-        <w:rPr>
-          <w:rFonts w:ascii="Wingdings" w:hAnsi="Wingdings" w:hint="default"/>
-          <w:sz w:val="20"/>
-        </w:rPr>
-      </w:lvl>
-    </w:lvlOverride>
+    <w:lvlOverride w:ilvl="0"/>
   </w:num>
   <w:num w:numId="35" w16cid:durableId="1954358941">
     <w:abstractNumId w:val="14"/>
-    <w:lvlOverride w:ilvl="1">
-      <w:lvl w:ilvl="1">
-        <w:numFmt w:val="bullet"/>
-        <w:lvlText w:val=""/>
-        <w:lvlJc w:val="left"/>
-        <w:pPr>
-          <w:tabs>
-            <w:tab w:val="num" w:pos="1440"/>
-          </w:tabs>
-          <w:ind w:left="1440" w:hanging="360"/>
-        </w:pPr>
-        <w:rPr>
-          <w:rFonts w:ascii="Wingdings" w:hAnsi="Wingdings" w:hint="default"/>
-          <w:sz w:val="20"/>
-        </w:rPr>
-      </w:lvl>
-    </w:lvlOverride>
+    <w:lvlOverride w:ilvl="0"/>
   </w:num>
   <w:num w:numId="36" w16cid:durableId="2123717595">
     <w:abstractNumId w:val="12"/>
@@ -6512,6 +7052,29 @@
     <w:basedOn w:val="DefaultParagraphFont"/>
     <w:rsid w:val="00707586"/>
   </w:style>
+  <w:style w:type="character" w:styleId="Hyperlink">
+    <w:name w:val="Hyperlink"/>
+    <w:basedOn w:val="DefaultParagraphFont"/>
+    <w:uiPriority w:val="99"/>
+    <w:unhideWhenUsed/>
+    <w:rsid w:val="00156AB3"/>
+    <w:rPr>
+      <w:color w:val="0563C1" w:themeColor="hyperlink"/>
+      <w:u w:val="single"/>
+    </w:rPr>
+  </w:style>
+  <w:style w:type="character" w:styleId="UnresolvedMention">
+    <w:name w:val="Unresolved Mention"/>
+    <w:basedOn w:val="DefaultParagraphFont"/>
+    <w:uiPriority w:val="99"/>
+    <w:semiHidden/>
+    <w:unhideWhenUsed/>
+    <w:rsid w:val="00156AB3"/>
+    <w:rPr>
+      <w:color w:val="605E5C"/>
+      <w:shd w:val="clear" w:color="auto" w:fill="E1DFDD"/>
+    </w:rPr>
+  </w:style>
 </w:styles>
 </file>
 

</xml_diff>

<commit_message>
Data Science Roadmap 2023
</commit_message>
<xml_diff>
--- a/Complete Data Science Roadmap (2023).docx
+++ b/Complete Data Science Roadmap (2023).docx
@@ -434,12 +434,28 @@
     </w:p>
     <w:p>
       <w:pPr>
+        <w:spacing w:before="120" w:after="0" w:line="240" w:lineRule="auto"/>
+        <w:ind w:left="2160"/>
+        <w:textAlignment w:val="baseline"/>
+        <w:rPr>
+          <w:rFonts w:ascii="Cambria Math" w:eastAsia="Times New Roman" w:hAnsi="Cambria Math" w:cs="Times New Roman"/>
+          <w:b/>
+          <w:bCs/>
+          <w:color w:val="000000"/>
+          <w:sz w:val="24"/>
+          <w:szCs w:val="24"/>
+          <w:lang w:eastAsia="en-IN"/>
+        </w:rPr>
+      </w:pPr>
+    </w:p>
+    <w:p>
+      <w:pPr>
+        <w:pStyle w:val="ListParagraph"/>
         <w:numPr>
           <w:ilvl w:val="0"/>
           <w:numId w:val="3"/>
         </w:numPr>
-        <w:spacing w:after="0" w:line="240" w:lineRule="auto"/>
-        <w:ind w:left="1440"/>
+        <w:spacing w:before="120" w:after="0" w:line="240" w:lineRule="auto"/>
         <w:textAlignment w:val="baseline"/>
         <w:rPr>
           <w:rFonts w:ascii="Arial" w:eastAsia="Times New Roman" w:hAnsi="Arial" w:cs="Arial"/>
@@ -461,71 +477,183 @@
           <w:szCs w:val="26"/>
           <w:lang w:eastAsia="en-IN"/>
         </w:rPr>
-        <w:t>Statistics</w:t>
-      </w:r>
-    </w:p>
-    <w:p>
-      <w:pPr>
+        <w:t>Database</w:t>
+      </w:r>
+    </w:p>
+    <w:p>
+      <w:pPr>
+        <w:pStyle w:val="ListParagraph"/>
         <w:numPr>
           <w:ilvl w:val="1"/>
           <w:numId w:val="3"/>
         </w:numPr>
-        <w:spacing w:after="0" w:line="240" w:lineRule="auto"/>
-        <w:ind w:left="2160"/>
-        <w:textAlignment w:val="baseline"/>
-        <w:rPr>
-          <w:rFonts w:ascii="Cambria Math" w:eastAsia="Times New Roman" w:hAnsi="Cambria Math" w:cs="Times New Roman"/>
-          <w:b/>
-          <w:bCs/>
-          <w:color w:val="000000"/>
-          <w:sz w:val="24"/>
-          <w:szCs w:val="24"/>
-          <w:lang w:eastAsia="en-IN"/>
-        </w:rPr>
-      </w:pPr>
-      <w:r>
-        <w:rPr>
-          <w:rFonts w:ascii="Cambria Math" w:eastAsia="Times New Roman" w:hAnsi="Cambria Math" w:cs="Times New Roman"/>
-          <w:b/>
-          <w:bCs/>
-          <w:color w:val="000000"/>
-          <w:sz w:val="24"/>
-          <w:szCs w:val="24"/>
-          <w:lang w:eastAsia="en-IN"/>
-        </w:rPr>
-        <w:t>Mean, Median, Mode</w:t>
-      </w:r>
-    </w:p>
-    <w:p>
-      <w:pPr>
+        <w:spacing w:before="120" w:after="0" w:line="240" w:lineRule="auto"/>
+        <w:textAlignment w:val="baseline"/>
+        <w:rPr>
+          <w:rFonts w:ascii="Cambria Math" w:eastAsia="Times New Roman" w:hAnsi="Cambria Math" w:cs="Times New Roman"/>
+          <w:b/>
+          <w:bCs/>
+          <w:color w:val="000000"/>
+          <w:sz w:val="24"/>
+          <w:szCs w:val="24"/>
+          <w:lang w:eastAsia="en-IN"/>
+        </w:rPr>
+      </w:pPr>
+      <w:r>
+        <w:rPr>
+          <w:rFonts w:ascii="Cambria Math" w:eastAsia="Times New Roman" w:hAnsi="Cambria Math" w:cs="Times New Roman"/>
+          <w:b/>
+          <w:bCs/>
+          <w:color w:val="000000"/>
+          <w:sz w:val="24"/>
+          <w:szCs w:val="24"/>
+          <w:lang w:eastAsia="en-IN"/>
+        </w:rPr>
+        <w:t>SQL</w:t>
+      </w:r>
+    </w:p>
+    <w:p>
+      <w:pPr>
+        <w:pStyle w:val="ListParagraph"/>
+        <w:numPr>
+          <w:ilvl w:val="2"/>
+          <w:numId w:val="3"/>
+        </w:numPr>
+        <w:spacing w:before="120" w:after="0" w:line="240" w:lineRule="auto"/>
+        <w:textAlignment w:val="baseline"/>
+        <w:rPr>
+          <w:rFonts w:ascii="Cambria Math" w:eastAsia="Times New Roman" w:hAnsi="Cambria Math" w:cs="Times New Roman"/>
+          <w:b/>
+          <w:bCs/>
+          <w:color w:val="000000"/>
+          <w:sz w:val="24"/>
+          <w:szCs w:val="24"/>
+          <w:lang w:eastAsia="en-IN"/>
+        </w:rPr>
+      </w:pPr>
+      <w:r>
+        <w:rPr>
+          <w:rFonts w:ascii="Cambria Math" w:eastAsia="Times New Roman" w:hAnsi="Cambria Math" w:cs="Times New Roman"/>
+          <w:b/>
+          <w:bCs/>
+          <w:color w:val="000000"/>
+          <w:sz w:val="24"/>
+          <w:szCs w:val="24"/>
+          <w:lang w:eastAsia="en-IN"/>
+        </w:rPr>
+        <w:t>MySQL</w:t>
+      </w:r>
+    </w:p>
+    <w:p>
+      <w:pPr>
+        <w:pStyle w:val="ListParagraph"/>
         <w:numPr>
           <w:ilvl w:val="1"/>
           <w:numId w:val="3"/>
         </w:numPr>
-        <w:spacing w:after="0" w:line="240" w:lineRule="auto"/>
-        <w:ind w:left="2160"/>
-        <w:textAlignment w:val="baseline"/>
-        <w:rPr>
-          <w:rFonts w:ascii="Cambria Math" w:eastAsia="Times New Roman" w:hAnsi="Cambria Math" w:cs="Times New Roman"/>
-          <w:b/>
-          <w:bCs/>
-          <w:color w:val="000000"/>
-          <w:sz w:val="24"/>
-          <w:szCs w:val="24"/>
-          <w:lang w:eastAsia="en-IN"/>
-        </w:rPr>
-      </w:pPr>
-      <w:r>
-        <w:rPr>
-          <w:rFonts w:ascii="Cambria Math" w:eastAsia="Times New Roman" w:hAnsi="Cambria Math" w:cs="Times New Roman"/>
-          <w:b/>
-          <w:bCs/>
-          <w:color w:val="000000"/>
-          <w:sz w:val="24"/>
-          <w:szCs w:val="24"/>
-          <w:lang w:eastAsia="en-IN"/>
-        </w:rPr>
-        <w:t>Confidence Interval</w:t>
+        <w:spacing w:before="120" w:after="0" w:line="240" w:lineRule="auto"/>
+        <w:textAlignment w:val="baseline"/>
+        <w:rPr>
+          <w:rFonts w:ascii="Cambria Math" w:eastAsia="Times New Roman" w:hAnsi="Cambria Math" w:cs="Times New Roman"/>
+          <w:b/>
+          <w:bCs/>
+          <w:color w:val="000000"/>
+          <w:sz w:val="24"/>
+          <w:szCs w:val="24"/>
+          <w:lang w:eastAsia="en-IN"/>
+        </w:rPr>
+      </w:pPr>
+      <w:r>
+        <w:rPr>
+          <w:rFonts w:ascii="Cambria Math" w:eastAsia="Times New Roman" w:hAnsi="Cambria Math" w:cs="Times New Roman"/>
+          <w:b/>
+          <w:bCs/>
+          <w:color w:val="000000"/>
+          <w:sz w:val="24"/>
+          <w:szCs w:val="24"/>
+          <w:lang w:eastAsia="en-IN"/>
+        </w:rPr>
+        <w:t>No-SQL</w:t>
+      </w:r>
+    </w:p>
+    <w:p>
+      <w:pPr>
+        <w:pStyle w:val="ListParagraph"/>
+        <w:numPr>
+          <w:ilvl w:val="2"/>
+          <w:numId w:val="3"/>
+        </w:numPr>
+        <w:spacing w:before="120" w:after="0" w:line="240" w:lineRule="auto"/>
+        <w:textAlignment w:val="baseline"/>
+        <w:rPr>
+          <w:rFonts w:ascii="Cambria Math" w:eastAsia="Times New Roman" w:hAnsi="Cambria Math" w:cs="Times New Roman"/>
+          <w:b/>
+          <w:bCs/>
+          <w:color w:val="000000"/>
+          <w:sz w:val="24"/>
+          <w:szCs w:val="24"/>
+          <w:lang w:eastAsia="en-IN"/>
+        </w:rPr>
+      </w:pPr>
+      <w:r>
+        <w:rPr>
+          <w:rFonts w:ascii="Cambria Math" w:eastAsia="Times New Roman" w:hAnsi="Cambria Math" w:cs="Times New Roman"/>
+          <w:b/>
+          <w:bCs/>
+          <w:color w:val="000000"/>
+          <w:sz w:val="24"/>
+          <w:szCs w:val="24"/>
+          <w:lang w:eastAsia="en-IN"/>
+        </w:rPr>
+        <w:t>MongoDB</w:t>
+      </w:r>
+    </w:p>
+    <w:p>
+      <w:pPr>
+        <w:pStyle w:val="ListParagraph"/>
+        <w:spacing w:before="120" w:after="0" w:line="240" w:lineRule="auto"/>
+        <w:ind w:left="2880"/>
+        <w:textAlignment w:val="baseline"/>
+        <w:rPr>
+          <w:rFonts w:ascii="Cambria Math" w:eastAsia="Times New Roman" w:hAnsi="Cambria Math" w:cs="Times New Roman"/>
+          <w:b/>
+          <w:bCs/>
+          <w:color w:val="000000"/>
+          <w:sz w:val="24"/>
+          <w:szCs w:val="24"/>
+          <w:lang w:eastAsia="en-IN"/>
+        </w:rPr>
+      </w:pPr>
+    </w:p>
+    <w:p>
+      <w:pPr>
+        <w:numPr>
+          <w:ilvl w:val="0"/>
+          <w:numId w:val="3"/>
+        </w:numPr>
+        <w:spacing w:after="0" w:line="240" w:lineRule="auto"/>
+        <w:textAlignment w:val="baseline"/>
+        <w:rPr>
+          <w:rFonts w:ascii="Arial" w:eastAsia="Times New Roman" w:hAnsi="Arial" w:cs="Arial"/>
+          <w:b/>
+          <w:bCs/>
+          <w:color w:val="4C1130"/>
+          <w:sz w:val="26"/>
+          <w:szCs w:val="26"/>
+          <w:lang w:eastAsia="en-IN"/>
+        </w:rPr>
+      </w:pPr>
+      <w:r>
+        <w:rPr>
+          <w:rFonts w:ascii="Arial" w:eastAsia="Times New Roman" w:hAnsi="Arial" w:cs="Arial"/>
+          <w:b/>
+          <w:bCs/>
+          <w:color w:val="4C1130"/>
+          <w:sz w:val="26"/>
+          <w:szCs w:val="26"/>
+          <w:lang w:eastAsia="en-IN"/>
+        </w:rPr>
+        <w:t>Statistics</w:t>
       </w:r>
     </w:p>
     <w:p>
@@ -535,29 +663,28 @@
           <w:numId w:val="3"/>
         </w:numPr>
         <w:spacing w:after="0" w:line="240" w:lineRule="auto"/>
-        <w:ind w:left="2160"/>
-        <w:textAlignment w:val="baseline"/>
-        <w:rPr>
-          <w:rFonts w:ascii="Cambria Math" w:eastAsia="Times New Roman" w:hAnsi="Cambria Math" w:cs="Times New Roman"/>
-          <w:b/>
-          <w:bCs/>
-          <w:color w:val="000000"/>
-          <w:sz w:val="24"/>
-          <w:szCs w:val="24"/>
-          <w:lang w:eastAsia="en-IN"/>
-        </w:rPr>
-      </w:pPr>
-      <w:r>
-        <w:rPr>
-          <w:rFonts w:ascii="Cambria Math" w:eastAsia="Times New Roman" w:hAnsi="Cambria Math" w:cs="Times New Roman"/>
-          <w:b/>
-          <w:bCs/>
-          <w:color w:val="000000"/>
-          <w:sz w:val="24"/>
-          <w:szCs w:val="24"/>
-          <w:lang w:eastAsia="en-IN"/>
-        </w:rPr>
-        <w:t>Null hypothesis, Alternate hypothesis</w:t>
+        <w:textAlignment w:val="baseline"/>
+        <w:rPr>
+          <w:rFonts w:ascii="Cambria Math" w:eastAsia="Times New Roman" w:hAnsi="Cambria Math" w:cs="Times New Roman"/>
+          <w:b/>
+          <w:bCs/>
+          <w:color w:val="000000"/>
+          <w:sz w:val="24"/>
+          <w:szCs w:val="24"/>
+          <w:lang w:eastAsia="en-IN"/>
+        </w:rPr>
+      </w:pPr>
+      <w:r>
+        <w:rPr>
+          <w:rFonts w:ascii="Cambria Math" w:eastAsia="Times New Roman" w:hAnsi="Cambria Math" w:cs="Times New Roman"/>
+          <w:b/>
+          <w:bCs/>
+          <w:color w:val="000000"/>
+          <w:sz w:val="24"/>
+          <w:szCs w:val="24"/>
+          <w:lang w:eastAsia="en-IN"/>
+        </w:rPr>
+        <w:t>Mean, Median, Mode</w:t>
       </w:r>
     </w:p>
     <w:p>
@@ -567,7 +694,68 @@
           <w:numId w:val="3"/>
         </w:numPr>
         <w:spacing w:after="0" w:line="240" w:lineRule="auto"/>
-        <w:ind w:left="2160"/>
+        <w:textAlignment w:val="baseline"/>
+        <w:rPr>
+          <w:rFonts w:ascii="Cambria Math" w:eastAsia="Times New Roman" w:hAnsi="Cambria Math" w:cs="Times New Roman"/>
+          <w:b/>
+          <w:bCs/>
+          <w:color w:val="000000"/>
+          <w:sz w:val="24"/>
+          <w:szCs w:val="24"/>
+          <w:lang w:eastAsia="en-IN"/>
+        </w:rPr>
+      </w:pPr>
+      <w:r>
+        <w:rPr>
+          <w:rFonts w:ascii="Cambria Math" w:eastAsia="Times New Roman" w:hAnsi="Cambria Math" w:cs="Times New Roman"/>
+          <w:b/>
+          <w:bCs/>
+          <w:color w:val="000000"/>
+          <w:sz w:val="24"/>
+          <w:szCs w:val="24"/>
+          <w:lang w:eastAsia="en-IN"/>
+        </w:rPr>
+        <w:t>Confidence Interval</w:t>
+      </w:r>
+    </w:p>
+    <w:p>
+      <w:pPr>
+        <w:numPr>
+          <w:ilvl w:val="1"/>
+          <w:numId w:val="3"/>
+        </w:numPr>
+        <w:spacing w:after="0" w:line="240" w:lineRule="auto"/>
+        <w:textAlignment w:val="baseline"/>
+        <w:rPr>
+          <w:rFonts w:ascii="Cambria Math" w:eastAsia="Times New Roman" w:hAnsi="Cambria Math" w:cs="Times New Roman"/>
+          <w:b/>
+          <w:bCs/>
+          <w:color w:val="000000"/>
+          <w:sz w:val="24"/>
+          <w:szCs w:val="24"/>
+          <w:lang w:eastAsia="en-IN"/>
+        </w:rPr>
+      </w:pPr>
+      <w:r>
+        <w:rPr>
+          <w:rFonts w:ascii="Cambria Math" w:eastAsia="Times New Roman" w:hAnsi="Cambria Math" w:cs="Times New Roman"/>
+          <w:b/>
+          <w:bCs/>
+          <w:color w:val="000000"/>
+          <w:sz w:val="24"/>
+          <w:szCs w:val="24"/>
+          <w:lang w:eastAsia="en-IN"/>
+        </w:rPr>
+        <w:t>Null hypothesis, Alternate hypothesis</w:t>
+      </w:r>
+    </w:p>
+    <w:p>
+      <w:pPr>
+        <w:numPr>
+          <w:ilvl w:val="1"/>
+          <w:numId w:val="3"/>
+        </w:numPr>
+        <w:spacing w:after="0" w:line="240" w:lineRule="auto"/>
         <w:textAlignment w:val="baseline"/>
         <w:rPr>
           <w:rFonts w:ascii="Cambria Math" w:eastAsia="Times New Roman" w:hAnsi="Cambria Math" w:cs="Times New Roman"/>
@@ -1035,6 +1223,7 @@
           <w:szCs w:val="24"/>
           <w:lang w:eastAsia="en-IN"/>
         </w:rPr>
+        <w:lastRenderedPageBreak/>
         <w:t>Handling missing and null values</w:t>
       </w:r>
     </w:p>
@@ -2141,6 +2330,7 @@
           <w:szCs w:val="26"/>
           <w:lang w:eastAsia="en-IN"/>
         </w:rPr>
+        <w:lastRenderedPageBreak/>
         <w:t>Interview Preparation</w:t>
       </w:r>
       <w:r>
@@ -3401,6 +3591,7 @@
           <w:szCs w:val="24"/>
           <w:lang w:eastAsia="en-IN"/>
         </w:rPr>
+        <w:lastRenderedPageBreak/>
         <w:tab/>
       </w:r>
     </w:p>
@@ -4213,9 +4404,9 @@
       <w:lvlJc w:val="left"/>
       <w:pPr>
         <w:tabs>
-          <w:tab w:val="num" w:pos="720"/>
-        </w:tabs>
-        <w:ind w:left="720" w:hanging="360"/>
+          <w:tab w:val="num" w:pos="1440"/>
+        </w:tabs>
+        <w:ind w:left="1440" w:hanging="360"/>
       </w:pPr>
       <w:rPr>
         <w:rFonts w:ascii="Symbol" w:hAnsi="Symbol" w:hint="default"/>
@@ -4229,25 +4420,25 @@
       <w:lvlJc w:val="left"/>
       <w:pPr>
         <w:tabs>
-          <w:tab w:val="num" w:pos="1440"/>
-        </w:tabs>
-        <w:ind w:left="1440" w:hanging="360"/>
+          <w:tab w:val="num" w:pos="2160"/>
+        </w:tabs>
+        <w:ind w:left="2160" w:hanging="360"/>
       </w:pPr>
       <w:rPr>
         <w:rFonts w:ascii="Courier New" w:hAnsi="Courier New" w:hint="default"/>
         <w:sz w:val="20"/>
       </w:rPr>
     </w:lvl>
-    <w:lvl w:ilvl="2" w:tentative="1">
-      <w:start w:val="1"/>
-      <w:numFmt w:val="bullet"/>
-      <w:lvlText w:val=""/>
-      <w:lvlJc w:val="left"/>
-      <w:pPr>
-        <w:tabs>
-          <w:tab w:val="num" w:pos="2160"/>
-        </w:tabs>
-        <w:ind w:left="2160" w:hanging="360"/>
+    <w:lvl w:ilvl="2">
+      <w:start w:val="1"/>
+      <w:numFmt w:val="bullet"/>
+      <w:lvlText w:val=""/>
+      <w:lvlJc w:val="left"/>
+      <w:pPr>
+        <w:tabs>
+          <w:tab w:val="num" w:pos="2880"/>
+        </w:tabs>
+        <w:ind w:left="2880" w:hanging="360"/>
       </w:pPr>
       <w:rPr>
         <w:rFonts w:ascii="Wingdings" w:hAnsi="Wingdings" w:hint="default"/>
@@ -4261,9 +4452,9 @@
       <w:lvlJc w:val="left"/>
       <w:pPr>
         <w:tabs>
-          <w:tab w:val="num" w:pos="2880"/>
-        </w:tabs>
-        <w:ind w:left="2880" w:hanging="360"/>
+          <w:tab w:val="num" w:pos="3600"/>
+        </w:tabs>
+        <w:ind w:left="3600" w:hanging="360"/>
       </w:pPr>
       <w:rPr>
         <w:rFonts w:ascii="Wingdings" w:hAnsi="Wingdings" w:hint="default"/>
@@ -4277,9 +4468,9 @@
       <w:lvlJc w:val="left"/>
       <w:pPr>
         <w:tabs>
-          <w:tab w:val="num" w:pos="3600"/>
-        </w:tabs>
-        <w:ind w:left="3600" w:hanging="360"/>
+          <w:tab w:val="num" w:pos="4320"/>
+        </w:tabs>
+        <w:ind w:left="4320" w:hanging="360"/>
       </w:pPr>
       <w:rPr>
         <w:rFonts w:ascii="Wingdings" w:hAnsi="Wingdings" w:hint="default"/>
@@ -4293,9 +4484,9 @@
       <w:lvlJc w:val="left"/>
       <w:pPr>
         <w:tabs>
-          <w:tab w:val="num" w:pos="4320"/>
-        </w:tabs>
-        <w:ind w:left="4320" w:hanging="360"/>
+          <w:tab w:val="num" w:pos="5040"/>
+        </w:tabs>
+        <w:ind w:left="5040" w:hanging="360"/>
       </w:pPr>
       <w:rPr>
         <w:rFonts w:ascii="Wingdings" w:hAnsi="Wingdings" w:hint="default"/>
@@ -4309,9 +4500,9 @@
       <w:lvlJc w:val="left"/>
       <w:pPr>
         <w:tabs>
-          <w:tab w:val="num" w:pos="5040"/>
-        </w:tabs>
-        <w:ind w:left="5040" w:hanging="360"/>
+          <w:tab w:val="num" w:pos="5760"/>
+        </w:tabs>
+        <w:ind w:left="5760" w:hanging="360"/>
       </w:pPr>
       <w:rPr>
         <w:rFonts w:ascii="Wingdings" w:hAnsi="Wingdings" w:hint="default"/>
@@ -4325,9 +4516,9 @@
       <w:lvlJc w:val="left"/>
       <w:pPr>
         <w:tabs>
-          <w:tab w:val="num" w:pos="5760"/>
-        </w:tabs>
-        <w:ind w:left="5760" w:hanging="360"/>
+          <w:tab w:val="num" w:pos="6480"/>
+        </w:tabs>
+        <w:ind w:left="6480" w:hanging="360"/>
       </w:pPr>
       <w:rPr>
         <w:rFonts w:ascii="Wingdings" w:hAnsi="Wingdings" w:hint="default"/>
@@ -4341,9 +4532,9 @@
       <w:lvlJc w:val="left"/>
       <w:pPr>
         <w:tabs>
-          <w:tab w:val="num" w:pos="6480"/>
-        </w:tabs>
-        <w:ind w:left="6480" w:hanging="360"/>
+          <w:tab w:val="num" w:pos="7200"/>
+        </w:tabs>
+        <w:ind w:left="7200" w:hanging="360"/>
       </w:pPr>
       <w:rPr>
         <w:rFonts w:ascii="Wingdings" w:hAnsi="Wingdings" w:hint="default"/>
@@ -6342,43 +6533,33 @@
   </w:num>
   <w:num w:numId="7" w16cid:durableId="593710096">
     <w:abstractNumId w:val="5"/>
-    <w:lvlOverride w:ilvl="0"/>
   </w:num>
   <w:num w:numId="8" w16cid:durableId="593710096">
     <w:abstractNumId w:val="5"/>
-    <w:lvlOverride w:ilvl="0"/>
   </w:num>
   <w:num w:numId="9" w16cid:durableId="593710096">
     <w:abstractNumId w:val="5"/>
-    <w:lvlOverride w:ilvl="0"/>
   </w:num>
   <w:num w:numId="10" w16cid:durableId="593710096">
     <w:abstractNumId w:val="5"/>
-    <w:lvlOverride w:ilvl="0"/>
   </w:num>
   <w:num w:numId="11" w16cid:durableId="593710096">
     <w:abstractNumId w:val="5"/>
-    <w:lvlOverride w:ilvl="0"/>
   </w:num>
   <w:num w:numId="12" w16cid:durableId="593710096">
     <w:abstractNumId w:val="5"/>
-    <w:lvlOverride w:ilvl="0"/>
   </w:num>
   <w:num w:numId="13" w16cid:durableId="593710096">
     <w:abstractNumId w:val="5"/>
-    <w:lvlOverride w:ilvl="0"/>
   </w:num>
   <w:num w:numId="14" w16cid:durableId="593710096">
     <w:abstractNumId w:val="5"/>
-    <w:lvlOverride w:ilvl="0"/>
   </w:num>
   <w:num w:numId="15" w16cid:durableId="593710096">
     <w:abstractNumId w:val="5"/>
-    <w:lvlOverride w:ilvl="0"/>
   </w:num>
   <w:num w:numId="16" w16cid:durableId="593710096">
     <w:abstractNumId w:val="5"/>
-    <w:lvlOverride w:ilvl="0"/>
   </w:num>
   <w:num w:numId="17" w16cid:durableId="914969696">
     <w:abstractNumId w:val="9"/>
@@ -6462,11 +6643,9 @@
   </w:num>
   <w:num w:numId="21" w16cid:durableId="914969696">
     <w:abstractNumId w:val="9"/>
-    <w:lvlOverride w:ilvl="0"/>
   </w:num>
   <w:num w:numId="22" w16cid:durableId="914969696">
     <w:abstractNumId w:val="9"/>
-    <w:lvlOverride w:ilvl="0"/>
   </w:num>
   <w:num w:numId="23" w16cid:durableId="1018510174">
     <w:abstractNumId w:val="10"/>
@@ -6562,11 +6741,9 @@
   </w:num>
   <w:num w:numId="31" w16cid:durableId="1342464536">
     <w:abstractNumId w:val="1"/>
-    <w:lvlOverride w:ilvl="0"/>
   </w:num>
   <w:num w:numId="32" w16cid:durableId="1342464536">
     <w:abstractNumId w:val="1"/>
-    <w:lvlOverride w:ilvl="0"/>
   </w:num>
   <w:num w:numId="33" w16cid:durableId="1954358941">
     <w:abstractNumId w:val="14"/>
@@ -6590,11 +6767,9 @@
   </w:num>
   <w:num w:numId="34" w16cid:durableId="1954358941">
     <w:abstractNumId w:val="14"/>
-    <w:lvlOverride w:ilvl="0"/>
   </w:num>
   <w:num w:numId="35" w16cid:durableId="1954358941">
     <w:abstractNumId w:val="14"/>
-    <w:lvlOverride w:ilvl="0"/>
   </w:num>
   <w:num w:numId="36" w16cid:durableId="2123717595">
     <w:abstractNumId w:val="12"/>
@@ -7075,6 +7250,17 @@
       <w:shd w:val="clear" w:color="auto" w:fill="E1DFDD"/>
     </w:rPr>
   </w:style>
+  <w:style w:type="paragraph" w:styleId="ListParagraph">
+    <w:name w:val="List Paragraph"/>
+    <w:basedOn w:val="Normal"/>
+    <w:uiPriority w:val="34"/>
+    <w:qFormat/>
+    <w:rsid w:val="001C2989"/>
+    <w:pPr>
+      <w:ind w:left="720"/>
+      <w:contextualSpacing/>
+    </w:pPr>
+  </w:style>
 </w:styles>
 </file>
 

</xml_diff>